<commit_message>
Need Locking on the different events
</commit_message>
<xml_diff>
--- a/Rapport/TO52 Rapport.docx
+++ b/Rapport/TO52 Rapport.docx
@@ -1691,6 +1691,888 @@
     </w:p>
     <w:p>
       <w:pPr>
+        <w:rPr>
+          <w:iCs/>
+        </w:rPr>
+      </w:pPr>
+      <w:r>
+        <w:rPr>
+          <w:iCs/>
+        </w:rPr>
+        <w:t xml:space="preserve">Par exemple, si nous voulons tester si la barre bleue placée horizontalement actuellement en ligne 7 du tableau </w:t>
+      </w:r>
+      <w:r>
+        <w:rPr>
+          <w:b/>
+          <w:iCs/>
+        </w:rPr>
+        <w:t>Ghost</w:t>
+      </w:r>
+      <w:r>
+        <w:rPr>
+          <w:iCs/>
+        </w:rPr>
+        <w:t xml:space="preserve"> peut être accueillie en ligne 8 du tableau </w:t>
+      </w:r>
+      <w:r>
+        <w:rPr>
+          <w:b/>
+          <w:iCs/>
+        </w:rPr>
+        <w:t>Solid</w:t>
+      </w:r>
+      <w:r>
+        <w:rPr>
+          <w:iCs/>
+        </w:rPr>
+        <w:t xml:space="preserve"> le code agit de cette manière :</w:t>
+      </w:r>
+    </w:p>
+    <w:p>
+      <w:pPr>
+        <w:rPr>
+          <w:iCs/>
+        </w:rPr>
+      </w:pPr>
+      <w:r>
+        <w:rPr>
+          <w:iCs/>
+        </w:rPr>
+        <w:t xml:space="preserve">Admettons que </w:t>
+      </w:r>
+      <w:r>
+        <w:rPr>
+          <w:b/>
+          <w:iCs/>
+        </w:rPr>
+        <w:t>Ghost</w:t>
+      </w:r>
+      <w:r>
+        <w:rPr>
+          <w:iCs/>
+        </w:rPr>
+        <w:t xml:space="preserve"> </w:t>
+      </w:r>
+      <w:r>
+        <w:rPr>
+          <w:iCs/>
+        </w:rPr>
+        <w:t>[7] = 120</w:t>
+      </w:r>
+      <w:r>
+        <w:rPr>
+          <w:iCs/>
+        </w:rPr>
+        <w:t xml:space="preserve"> c’est-à-dire que la barre est horizontalement placée et son extrémité gauche se situe en case 4 (c’est ainsi qu’elle est générée  en haut de tableau par défaut), regardons ce que donne ce nombre en décomposition binaire :</w:t>
+      </w:r>
+    </w:p>
+    <w:tbl>
+      <w:tblPr>
+        <w:tblStyle w:val="LightShading-Accent1"/>
+        <w:tblW w:w="0" w:type="auto"/>
+        <w:tblLook w:val="04A0" w:firstRow="1" w:lastRow="0" w:firstColumn="1" w:lastColumn="0" w:noHBand="0" w:noVBand="1"/>
+      </w:tblPr>
+      <w:tblGrid>
+        <w:gridCol w:w="921"/>
+        <w:gridCol w:w="921"/>
+        <w:gridCol w:w="921"/>
+        <w:gridCol w:w="921"/>
+        <w:gridCol w:w="921"/>
+        <w:gridCol w:w="921"/>
+        <w:gridCol w:w="921"/>
+        <w:gridCol w:w="921"/>
+        <w:gridCol w:w="922"/>
+        <w:gridCol w:w="922"/>
+      </w:tblGrid>
+      <w:tr>
+        <w:trPr>
+          <w:cnfStyle w:val="100000000000" w:firstRow="1" w:lastRow="0" w:firstColumn="0" w:lastColumn="0" w:oddVBand="0" w:evenVBand="0" w:oddHBand="0" w:evenHBand="0" w:firstRowFirstColumn="0" w:firstRowLastColumn="0" w:lastRowFirstColumn="0" w:lastRowLastColumn="0"/>
+        </w:trPr>
+        <w:tc>
+          <w:tcPr>
+            <w:cnfStyle w:val="001000000000" w:firstRow="0" w:lastRow="0" w:firstColumn="1" w:lastColumn="0" w:oddVBand="0" w:evenVBand="0" w:oddHBand="0" w:evenHBand="0" w:firstRowFirstColumn="0" w:firstRowLastColumn="0" w:lastRowFirstColumn="0" w:lastRowLastColumn="0"/>
+            <w:tcW w:w="921" w:type="dxa"/>
+          </w:tcPr>
+          <w:p>
+            <w:pPr>
+              <w:jc w:val="center"/>
+              <w:rPr>
+                <w:b w:val="0"/>
+                <w:iCs/>
+              </w:rPr>
+            </w:pPr>
+            <w:r>
+              <w:rPr>
+                <w:b w:val="0"/>
+                <w:iCs/>
+              </w:rPr>
+              <w:t>512</w:t>
+            </w:r>
+          </w:p>
+        </w:tc>
+        <w:tc>
+          <w:tcPr>
+            <w:tcW w:w="921" w:type="dxa"/>
+          </w:tcPr>
+          <w:p>
+            <w:pPr>
+              <w:jc w:val="center"/>
+              <w:cnfStyle w:val="100000000000" w:firstRow="1" w:lastRow="0" w:firstColumn="0" w:lastColumn="0" w:oddVBand="0" w:evenVBand="0" w:oddHBand="0" w:evenHBand="0" w:firstRowFirstColumn="0" w:firstRowLastColumn="0" w:lastRowFirstColumn="0" w:lastRowLastColumn="0"/>
+              <w:rPr>
+                <w:b w:val="0"/>
+                <w:iCs/>
+              </w:rPr>
+            </w:pPr>
+            <w:r>
+              <w:rPr>
+                <w:b w:val="0"/>
+                <w:iCs/>
+              </w:rPr>
+              <w:t>256</w:t>
+            </w:r>
+          </w:p>
+        </w:tc>
+        <w:tc>
+          <w:tcPr>
+            <w:tcW w:w="921" w:type="dxa"/>
+          </w:tcPr>
+          <w:p>
+            <w:pPr>
+              <w:jc w:val="center"/>
+              <w:cnfStyle w:val="100000000000" w:firstRow="1" w:lastRow="0" w:firstColumn="0" w:lastColumn="0" w:oddVBand="0" w:evenVBand="0" w:oddHBand="0" w:evenHBand="0" w:firstRowFirstColumn="0" w:firstRowLastColumn="0" w:lastRowFirstColumn="0" w:lastRowLastColumn="0"/>
+              <w:rPr>
+                <w:b w:val="0"/>
+                <w:iCs/>
+              </w:rPr>
+            </w:pPr>
+            <w:r>
+              <w:rPr>
+                <w:b w:val="0"/>
+                <w:iCs/>
+              </w:rPr>
+              <w:t>128</w:t>
+            </w:r>
+          </w:p>
+        </w:tc>
+        <w:tc>
+          <w:tcPr>
+            <w:tcW w:w="921" w:type="dxa"/>
+          </w:tcPr>
+          <w:p>
+            <w:pPr>
+              <w:jc w:val="center"/>
+              <w:cnfStyle w:val="100000000000" w:firstRow="1" w:lastRow="0" w:firstColumn="0" w:lastColumn="0" w:oddVBand="0" w:evenVBand="0" w:oddHBand="0" w:evenHBand="0" w:firstRowFirstColumn="0" w:firstRowLastColumn="0" w:lastRowFirstColumn="0" w:lastRowLastColumn="0"/>
+              <w:rPr>
+                <w:b w:val="0"/>
+                <w:iCs/>
+              </w:rPr>
+            </w:pPr>
+            <w:r>
+              <w:rPr>
+                <w:b w:val="0"/>
+                <w:iCs/>
+              </w:rPr>
+              <w:t>64</w:t>
+            </w:r>
+          </w:p>
+        </w:tc>
+        <w:tc>
+          <w:tcPr>
+            <w:tcW w:w="921" w:type="dxa"/>
+          </w:tcPr>
+          <w:p>
+            <w:pPr>
+              <w:jc w:val="center"/>
+              <w:cnfStyle w:val="100000000000" w:firstRow="1" w:lastRow="0" w:firstColumn="0" w:lastColumn="0" w:oddVBand="0" w:evenVBand="0" w:oddHBand="0" w:evenHBand="0" w:firstRowFirstColumn="0" w:firstRowLastColumn="0" w:lastRowFirstColumn="0" w:lastRowLastColumn="0"/>
+              <w:rPr>
+                <w:b w:val="0"/>
+                <w:iCs/>
+              </w:rPr>
+            </w:pPr>
+            <w:r>
+              <w:rPr>
+                <w:b w:val="0"/>
+                <w:iCs/>
+              </w:rPr>
+              <w:t>32</w:t>
+            </w:r>
+          </w:p>
+        </w:tc>
+        <w:tc>
+          <w:tcPr>
+            <w:tcW w:w="921" w:type="dxa"/>
+          </w:tcPr>
+          <w:p>
+            <w:pPr>
+              <w:jc w:val="center"/>
+              <w:cnfStyle w:val="100000000000" w:firstRow="1" w:lastRow="0" w:firstColumn="0" w:lastColumn="0" w:oddVBand="0" w:evenVBand="0" w:oddHBand="0" w:evenHBand="0" w:firstRowFirstColumn="0" w:firstRowLastColumn="0" w:lastRowFirstColumn="0" w:lastRowLastColumn="0"/>
+              <w:rPr>
+                <w:b w:val="0"/>
+                <w:iCs/>
+              </w:rPr>
+            </w:pPr>
+            <w:r>
+              <w:rPr>
+                <w:b w:val="0"/>
+                <w:iCs/>
+              </w:rPr>
+              <w:t>16</w:t>
+            </w:r>
+          </w:p>
+        </w:tc>
+        <w:tc>
+          <w:tcPr>
+            <w:tcW w:w="921" w:type="dxa"/>
+          </w:tcPr>
+          <w:p>
+            <w:pPr>
+              <w:jc w:val="center"/>
+              <w:cnfStyle w:val="100000000000" w:firstRow="1" w:lastRow="0" w:firstColumn="0" w:lastColumn="0" w:oddVBand="0" w:evenVBand="0" w:oddHBand="0" w:evenHBand="0" w:firstRowFirstColumn="0" w:firstRowLastColumn="0" w:lastRowFirstColumn="0" w:lastRowLastColumn="0"/>
+              <w:rPr>
+                <w:b w:val="0"/>
+                <w:iCs/>
+              </w:rPr>
+            </w:pPr>
+            <w:r>
+              <w:rPr>
+                <w:b w:val="0"/>
+                <w:iCs/>
+              </w:rPr>
+              <w:t>8</w:t>
+            </w:r>
+          </w:p>
+        </w:tc>
+        <w:tc>
+          <w:tcPr>
+            <w:tcW w:w="921" w:type="dxa"/>
+          </w:tcPr>
+          <w:p>
+            <w:pPr>
+              <w:jc w:val="center"/>
+              <w:cnfStyle w:val="100000000000" w:firstRow="1" w:lastRow="0" w:firstColumn="0" w:lastColumn="0" w:oddVBand="0" w:evenVBand="0" w:oddHBand="0" w:evenHBand="0" w:firstRowFirstColumn="0" w:firstRowLastColumn="0" w:lastRowFirstColumn="0" w:lastRowLastColumn="0"/>
+              <w:rPr>
+                <w:b w:val="0"/>
+                <w:iCs/>
+              </w:rPr>
+            </w:pPr>
+            <w:r>
+              <w:rPr>
+                <w:b w:val="0"/>
+                <w:iCs/>
+              </w:rPr>
+              <w:t>4</w:t>
+            </w:r>
+          </w:p>
+        </w:tc>
+        <w:tc>
+          <w:tcPr>
+            <w:tcW w:w="922" w:type="dxa"/>
+          </w:tcPr>
+          <w:p>
+            <w:pPr>
+              <w:jc w:val="center"/>
+              <w:cnfStyle w:val="100000000000" w:firstRow="1" w:lastRow="0" w:firstColumn="0" w:lastColumn="0" w:oddVBand="0" w:evenVBand="0" w:oddHBand="0" w:evenHBand="0" w:firstRowFirstColumn="0" w:firstRowLastColumn="0" w:lastRowFirstColumn="0" w:lastRowLastColumn="0"/>
+              <w:rPr>
+                <w:b w:val="0"/>
+                <w:iCs/>
+              </w:rPr>
+            </w:pPr>
+            <w:r>
+              <w:rPr>
+                <w:b w:val="0"/>
+                <w:iCs/>
+              </w:rPr>
+              <w:t>2</w:t>
+            </w:r>
+          </w:p>
+        </w:tc>
+        <w:tc>
+          <w:tcPr>
+            <w:tcW w:w="922" w:type="dxa"/>
+          </w:tcPr>
+          <w:p>
+            <w:pPr>
+              <w:jc w:val="center"/>
+              <w:cnfStyle w:val="100000000000" w:firstRow="1" w:lastRow="0" w:firstColumn="0" w:lastColumn="0" w:oddVBand="0" w:evenVBand="0" w:oddHBand="0" w:evenHBand="0" w:firstRowFirstColumn="0" w:firstRowLastColumn="0" w:lastRowFirstColumn="0" w:lastRowLastColumn="0"/>
+              <w:rPr>
+                <w:b w:val="0"/>
+                <w:iCs/>
+              </w:rPr>
+            </w:pPr>
+            <w:r>
+              <w:rPr>
+                <w:b w:val="0"/>
+                <w:iCs/>
+              </w:rPr>
+              <w:t>1</w:t>
+            </w:r>
+          </w:p>
+        </w:tc>
+      </w:tr>
+      <w:tr>
+        <w:trPr>
+          <w:cnfStyle w:val="000000100000" w:firstRow="0" w:lastRow="0" w:firstColumn="0" w:lastColumn="0" w:oddVBand="0" w:evenVBand="0" w:oddHBand="1" w:evenHBand="0" w:firstRowFirstColumn="0" w:firstRowLastColumn="0" w:lastRowFirstColumn="0" w:lastRowLastColumn="0"/>
+        </w:trPr>
+        <w:tc>
+          <w:tcPr>
+            <w:cnfStyle w:val="001000000000" w:firstRow="0" w:lastRow="0" w:firstColumn="1" w:lastColumn="0" w:oddVBand="0" w:evenVBand="0" w:oddHBand="0" w:evenHBand="0" w:firstRowFirstColumn="0" w:firstRowLastColumn="0" w:lastRowFirstColumn="0" w:lastRowLastColumn="0"/>
+            <w:tcW w:w="921" w:type="dxa"/>
+          </w:tcPr>
+          <w:p>
+            <w:pPr>
+              <w:jc w:val="center"/>
+              <w:rPr>
+                <w:b w:val="0"/>
+                <w:iCs/>
+              </w:rPr>
+            </w:pPr>
+            <w:r>
+              <w:rPr>
+                <w:b w:val="0"/>
+                <w:iCs/>
+              </w:rPr>
+              <w:t>0</w:t>
+            </w:r>
+          </w:p>
+        </w:tc>
+        <w:tc>
+          <w:tcPr>
+            <w:tcW w:w="921" w:type="dxa"/>
+          </w:tcPr>
+          <w:p>
+            <w:pPr>
+              <w:jc w:val="center"/>
+              <w:cnfStyle w:val="000000100000" w:firstRow="0" w:lastRow="0" w:firstColumn="0" w:lastColumn="0" w:oddVBand="0" w:evenVBand="0" w:oddHBand="1" w:evenHBand="0" w:firstRowFirstColumn="0" w:firstRowLastColumn="0" w:lastRowFirstColumn="0" w:lastRowLastColumn="0"/>
+              <w:rPr>
+                <w:b/>
+                <w:iCs/>
+              </w:rPr>
+            </w:pPr>
+            <w:r>
+              <w:rPr>
+                <w:b/>
+                <w:iCs/>
+              </w:rPr>
+              <w:t>0</w:t>
+            </w:r>
+          </w:p>
+        </w:tc>
+        <w:tc>
+          <w:tcPr>
+            <w:tcW w:w="921" w:type="dxa"/>
+          </w:tcPr>
+          <w:p>
+            <w:pPr>
+              <w:jc w:val="center"/>
+              <w:cnfStyle w:val="000000100000" w:firstRow="0" w:lastRow="0" w:firstColumn="0" w:lastColumn="0" w:oddVBand="0" w:evenVBand="0" w:oddHBand="1" w:evenHBand="0" w:firstRowFirstColumn="0" w:firstRowLastColumn="0" w:lastRowFirstColumn="0" w:lastRowLastColumn="0"/>
+              <w:rPr>
+                <w:b/>
+                <w:iCs/>
+              </w:rPr>
+            </w:pPr>
+            <w:r>
+              <w:rPr>
+                <w:b/>
+                <w:iCs/>
+              </w:rPr>
+              <w:t>0</w:t>
+            </w:r>
+          </w:p>
+        </w:tc>
+        <w:tc>
+          <w:tcPr>
+            <w:tcW w:w="921" w:type="dxa"/>
+          </w:tcPr>
+          <w:p>
+            <w:pPr>
+              <w:jc w:val="center"/>
+              <w:cnfStyle w:val="000000100000" w:firstRow="0" w:lastRow="0" w:firstColumn="0" w:lastColumn="0" w:oddVBand="0" w:evenVBand="0" w:oddHBand="1" w:evenHBand="0" w:firstRowFirstColumn="0" w:firstRowLastColumn="0" w:lastRowFirstColumn="0" w:lastRowLastColumn="0"/>
+              <w:rPr>
+                <w:b/>
+                <w:iCs/>
+              </w:rPr>
+            </w:pPr>
+            <w:r>
+              <w:rPr>
+                <w:b/>
+                <w:iCs/>
+              </w:rPr>
+              <w:t>1</w:t>
+            </w:r>
+          </w:p>
+        </w:tc>
+        <w:tc>
+          <w:tcPr>
+            <w:tcW w:w="921" w:type="dxa"/>
+          </w:tcPr>
+          <w:p>
+            <w:pPr>
+              <w:jc w:val="center"/>
+              <w:cnfStyle w:val="000000100000" w:firstRow="0" w:lastRow="0" w:firstColumn="0" w:lastColumn="0" w:oddVBand="0" w:evenVBand="0" w:oddHBand="1" w:evenHBand="0" w:firstRowFirstColumn="0" w:firstRowLastColumn="0" w:lastRowFirstColumn="0" w:lastRowLastColumn="0"/>
+              <w:rPr>
+                <w:b/>
+                <w:iCs/>
+              </w:rPr>
+            </w:pPr>
+            <w:r>
+              <w:rPr>
+                <w:b/>
+                <w:iCs/>
+              </w:rPr>
+              <w:t>1</w:t>
+            </w:r>
+          </w:p>
+        </w:tc>
+        <w:tc>
+          <w:tcPr>
+            <w:tcW w:w="921" w:type="dxa"/>
+          </w:tcPr>
+          <w:p>
+            <w:pPr>
+              <w:jc w:val="center"/>
+              <w:cnfStyle w:val="000000100000" w:firstRow="0" w:lastRow="0" w:firstColumn="0" w:lastColumn="0" w:oddVBand="0" w:evenVBand="0" w:oddHBand="1" w:evenHBand="0" w:firstRowFirstColumn="0" w:firstRowLastColumn="0" w:lastRowFirstColumn="0" w:lastRowLastColumn="0"/>
+              <w:rPr>
+                <w:b/>
+                <w:iCs/>
+              </w:rPr>
+            </w:pPr>
+            <w:r>
+              <w:rPr>
+                <w:b/>
+                <w:iCs/>
+              </w:rPr>
+              <w:t>1</w:t>
+            </w:r>
+          </w:p>
+        </w:tc>
+        <w:tc>
+          <w:tcPr>
+            <w:tcW w:w="921" w:type="dxa"/>
+          </w:tcPr>
+          <w:p>
+            <w:pPr>
+              <w:jc w:val="center"/>
+              <w:cnfStyle w:val="000000100000" w:firstRow="0" w:lastRow="0" w:firstColumn="0" w:lastColumn="0" w:oddVBand="0" w:evenVBand="0" w:oddHBand="1" w:evenHBand="0" w:firstRowFirstColumn="0" w:firstRowLastColumn="0" w:lastRowFirstColumn="0" w:lastRowLastColumn="0"/>
+              <w:rPr>
+                <w:b/>
+                <w:iCs/>
+              </w:rPr>
+            </w:pPr>
+            <w:r>
+              <w:rPr>
+                <w:b/>
+                <w:iCs/>
+              </w:rPr>
+              <w:t>1</w:t>
+            </w:r>
+          </w:p>
+        </w:tc>
+        <w:tc>
+          <w:tcPr>
+            <w:tcW w:w="921" w:type="dxa"/>
+          </w:tcPr>
+          <w:p>
+            <w:pPr>
+              <w:jc w:val="center"/>
+              <w:cnfStyle w:val="000000100000" w:firstRow="0" w:lastRow="0" w:firstColumn="0" w:lastColumn="0" w:oddVBand="0" w:evenVBand="0" w:oddHBand="1" w:evenHBand="0" w:firstRowFirstColumn="0" w:firstRowLastColumn="0" w:lastRowFirstColumn="0" w:lastRowLastColumn="0"/>
+              <w:rPr>
+                <w:b/>
+                <w:iCs/>
+              </w:rPr>
+            </w:pPr>
+            <w:r>
+              <w:rPr>
+                <w:b/>
+                <w:iCs/>
+              </w:rPr>
+              <w:t>0</w:t>
+            </w:r>
+          </w:p>
+        </w:tc>
+        <w:tc>
+          <w:tcPr>
+            <w:tcW w:w="922" w:type="dxa"/>
+          </w:tcPr>
+          <w:p>
+            <w:pPr>
+              <w:jc w:val="center"/>
+              <w:cnfStyle w:val="000000100000" w:firstRow="0" w:lastRow="0" w:firstColumn="0" w:lastColumn="0" w:oddVBand="0" w:evenVBand="0" w:oddHBand="1" w:evenHBand="0" w:firstRowFirstColumn="0" w:firstRowLastColumn="0" w:lastRowFirstColumn="0" w:lastRowLastColumn="0"/>
+              <w:rPr>
+                <w:b/>
+                <w:iCs/>
+              </w:rPr>
+            </w:pPr>
+            <w:r>
+              <w:rPr>
+                <w:b/>
+                <w:iCs/>
+              </w:rPr>
+              <w:t>0</w:t>
+            </w:r>
+          </w:p>
+        </w:tc>
+        <w:tc>
+          <w:tcPr>
+            <w:tcW w:w="922" w:type="dxa"/>
+          </w:tcPr>
+          <w:p>
+            <w:pPr>
+              <w:jc w:val="center"/>
+              <w:cnfStyle w:val="000000100000" w:firstRow="0" w:lastRow="0" w:firstColumn="0" w:lastColumn="0" w:oddVBand="0" w:evenVBand="0" w:oddHBand="1" w:evenHBand="0" w:firstRowFirstColumn="0" w:firstRowLastColumn="0" w:lastRowFirstColumn="0" w:lastRowLastColumn="0"/>
+              <w:rPr>
+                <w:b/>
+                <w:iCs/>
+              </w:rPr>
+            </w:pPr>
+            <w:r>
+              <w:rPr>
+                <w:b/>
+                <w:iCs/>
+              </w:rPr>
+              <w:t>0</w:t>
+            </w:r>
+          </w:p>
+        </w:tc>
+      </w:tr>
+      <w:tr>
+        <w:tc>
+          <w:tcPr>
+            <w:cnfStyle w:val="001000000000" w:firstRow="0" w:lastRow="0" w:firstColumn="1" w:lastColumn="0" w:oddVBand="0" w:evenVBand="0" w:oddHBand="0" w:evenHBand="0" w:firstRowFirstColumn="0" w:firstRowLastColumn="0" w:lastRowFirstColumn="0" w:lastRowLastColumn="0"/>
+            <w:tcW w:w="921" w:type="dxa"/>
+          </w:tcPr>
+          <w:p>
+            <w:pPr>
+              <w:jc w:val="center"/>
+              <w:rPr>
+                <w:b w:val="0"/>
+                <w:iCs/>
+              </w:rPr>
+            </w:pPr>
+            <w:r>
+              <w:rPr>
+                <w:b w:val="0"/>
+                <w:iCs/>
+              </w:rPr>
+              <w:t>X</w:t>
+            </w:r>
+          </w:p>
+        </w:tc>
+        <w:tc>
+          <w:tcPr>
+            <w:tcW w:w="921" w:type="dxa"/>
+          </w:tcPr>
+          <w:p>
+            <w:pPr>
+              <w:jc w:val="center"/>
+              <w:cnfStyle w:val="000000000000" w:firstRow="0" w:lastRow="0" w:firstColumn="0" w:lastColumn="0" w:oddVBand="0" w:evenVBand="0" w:oddHBand="0" w:evenHBand="0" w:firstRowFirstColumn="0" w:firstRowLastColumn="0" w:lastRowFirstColumn="0" w:lastRowLastColumn="0"/>
+              <w:rPr>
+                <w:b/>
+                <w:iCs/>
+              </w:rPr>
+            </w:pPr>
+            <w:r>
+              <w:rPr>
+                <w:b/>
+                <w:iCs/>
+              </w:rPr>
+              <w:t>X</w:t>
+            </w:r>
+          </w:p>
+        </w:tc>
+        <w:tc>
+          <w:tcPr>
+            <w:tcW w:w="921" w:type="dxa"/>
+          </w:tcPr>
+          <w:p>
+            <w:pPr>
+              <w:jc w:val="center"/>
+              <w:cnfStyle w:val="000000000000" w:firstRow="0" w:lastRow="0" w:firstColumn="0" w:lastColumn="0" w:oddVBand="0" w:evenVBand="0" w:oddHBand="0" w:evenHBand="0" w:firstRowFirstColumn="0" w:firstRowLastColumn="0" w:lastRowFirstColumn="0" w:lastRowLastColumn="0"/>
+              <w:rPr>
+                <w:b/>
+                <w:iCs/>
+              </w:rPr>
+            </w:pPr>
+            <w:r>
+              <w:rPr>
+                <w:b/>
+                <w:iCs/>
+              </w:rPr>
+              <w:t>X</w:t>
+            </w:r>
+          </w:p>
+        </w:tc>
+        <w:tc>
+          <w:tcPr>
+            <w:tcW w:w="921" w:type="dxa"/>
+          </w:tcPr>
+          <w:p>
+            <w:pPr>
+              <w:jc w:val="center"/>
+              <w:cnfStyle w:val="000000000000" w:firstRow="0" w:lastRow="0" w:firstColumn="0" w:lastColumn="0" w:oddVBand="0" w:evenVBand="0" w:oddHBand="0" w:evenHBand="0" w:firstRowFirstColumn="0" w:firstRowLastColumn="0" w:lastRowFirstColumn="0" w:lastRowLastColumn="0"/>
+              <w:rPr>
+                <w:b/>
+                <w:iCs/>
+                <w:color w:val="FF0000"/>
+              </w:rPr>
+            </w:pPr>
+            <w:r>
+              <w:rPr>
+                <w:b/>
+                <w:iCs/>
+                <w:color w:val="FF0000"/>
+              </w:rPr>
+              <w:t>X</w:t>
+            </w:r>
+          </w:p>
+        </w:tc>
+        <w:tc>
+          <w:tcPr>
+            <w:tcW w:w="921" w:type="dxa"/>
+          </w:tcPr>
+          <w:p>
+            <w:pPr>
+              <w:jc w:val="center"/>
+              <w:cnfStyle w:val="000000000000" w:firstRow="0" w:lastRow="0" w:firstColumn="0" w:lastColumn="0" w:oddVBand="0" w:evenVBand="0" w:oddHBand="0" w:evenHBand="0" w:firstRowFirstColumn="0" w:firstRowLastColumn="0" w:lastRowFirstColumn="0" w:lastRowLastColumn="0"/>
+              <w:rPr>
+                <w:b/>
+                <w:iCs/>
+                <w:color w:val="FF0000"/>
+              </w:rPr>
+            </w:pPr>
+            <w:r>
+              <w:rPr>
+                <w:b/>
+                <w:iCs/>
+                <w:color w:val="FF0000"/>
+              </w:rPr>
+              <w:t>X</w:t>
+            </w:r>
+          </w:p>
+        </w:tc>
+        <w:tc>
+          <w:tcPr>
+            <w:tcW w:w="921" w:type="dxa"/>
+          </w:tcPr>
+          <w:p>
+            <w:pPr>
+              <w:jc w:val="center"/>
+              <w:cnfStyle w:val="000000000000" w:firstRow="0" w:lastRow="0" w:firstColumn="0" w:lastColumn="0" w:oddVBand="0" w:evenVBand="0" w:oddHBand="0" w:evenHBand="0" w:firstRowFirstColumn="0" w:firstRowLastColumn="0" w:lastRowFirstColumn="0" w:lastRowLastColumn="0"/>
+              <w:rPr>
+                <w:b/>
+                <w:iCs/>
+                <w:color w:val="FF0000"/>
+              </w:rPr>
+            </w:pPr>
+            <w:r>
+              <w:rPr>
+                <w:b/>
+                <w:iCs/>
+                <w:color w:val="FF0000"/>
+              </w:rPr>
+              <w:t>X</w:t>
+            </w:r>
+          </w:p>
+        </w:tc>
+        <w:tc>
+          <w:tcPr>
+            <w:tcW w:w="921" w:type="dxa"/>
+          </w:tcPr>
+          <w:p>
+            <w:pPr>
+              <w:jc w:val="center"/>
+              <w:cnfStyle w:val="000000000000" w:firstRow="0" w:lastRow="0" w:firstColumn="0" w:lastColumn="0" w:oddVBand="0" w:evenVBand="0" w:oddHBand="0" w:evenHBand="0" w:firstRowFirstColumn="0" w:firstRowLastColumn="0" w:lastRowFirstColumn="0" w:lastRowLastColumn="0"/>
+              <w:rPr>
+                <w:b/>
+                <w:iCs/>
+                <w:color w:val="FF0000"/>
+              </w:rPr>
+            </w:pPr>
+            <w:r>
+              <w:rPr>
+                <w:b/>
+                <w:iCs/>
+                <w:color w:val="FF0000"/>
+              </w:rPr>
+              <w:t>X</w:t>
+            </w:r>
+          </w:p>
+        </w:tc>
+        <w:tc>
+          <w:tcPr>
+            <w:tcW w:w="921" w:type="dxa"/>
+          </w:tcPr>
+          <w:p>
+            <w:pPr>
+              <w:jc w:val="center"/>
+              <w:cnfStyle w:val="000000000000" w:firstRow="0" w:lastRow="0" w:firstColumn="0" w:lastColumn="0" w:oddVBand="0" w:evenVBand="0" w:oddHBand="0" w:evenHBand="0" w:firstRowFirstColumn="0" w:firstRowLastColumn="0" w:lastRowFirstColumn="0" w:lastRowLastColumn="0"/>
+              <w:rPr>
+                <w:b/>
+                <w:iCs/>
+              </w:rPr>
+            </w:pPr>
+            <w:r>
+              <w:rPr>
+                <w:b/>
+                <w:iCs/>
+              </w:rPr>
+              <w:t>X</w:t>
+            </w:r>
+          </w:p>
+        </w:tc>
+        <w:tc>
+          <w:tcPr>
+            <w:tcW w:w="922" w:type="dxa"/>
+          </w:tcPr>
+          <w:p>
+            <w:pPr>
+              <w:jc w:val="center"/>
+              <w:cnfStyle w:val="000000000000" w:firstRow="0" w:lastRow="0" w:firstColumn="0" w:lastColumn="0" w:oddVBand="0" w:evenVBand="0" w:oddHBand="0" w:evenHBand="0" w:firstRowFirstColumn="0" w:firstRowLastColumn="0" w:lastRowFirstColumn="0" w:lastRowLastColumn="0"/>
+              <w:rPr>
+                <w:b/>
+                <w:iCs/>
+              </w:rPr>
+            </w:pPr>
+            <w:r>
+              <w:rPr>
+                <w:b/>
+                <w:iCs/>
+              </w:rPr>
+              <w:t>X</w:t>
+            </w:r>
+          </w:p>
+        </w:tc>
+        <w:tc>
+          <w:tcPr>
+            <w:tcW w:w="922" w:type="dxa"/>
+          </w:tcPr>
+          <w:p>
+            <w:pPr>
+              <w:jc w:val="center"/>
+              <w:cnfStyle w:val="000000000000" w:firstRow="0" w:lastRow="0" w:firstColumn="0" w:lastColumn="0" w:oddVBand="0" w:evenVBand="0" w:oddHBand="0" w:evenHBand="0" w:firstRowFirstColumn="0" w:firstRowLastColumn="0" w:lastRowFirstColumn="0" w:lastRowLastColumn="0"/>
+              <w:rPr>
+                <w:b/>
+                <w:iCs/>
+              </w:rPr>
+            </w:pPr>
+            <w:r>
+              <w:rPr>
+                <w:b/>
+                <w:iCs/>
+              </w:rPr>
+              <w:t>X</w:t>
+            </w:r>
+          </w:p>
+        </w:tc>
+      </w:tr>
+    </w:tbl>
+    <w:p>
+      <w:pPr>
+        <w:rPr>
+          <w:iCs/>
+        </w:rPr>
+      </w:pPr>
+      <w:r>
+        <w:rPr>
+          <w:b/>
+          <w:iCs/>
+        </w:rPr>
+        <w:br/>
+      </w:r>
+      <w:r>
+        <w:rPr>
+          <w:iCs/>
+        </w:rPr>
+        <w:t xml:space="preserve">En deuxième liste du tableau, nous avons </w:t>
+      </w:r>
+      <w:r>
+        <w:rPr>
+          <w:b/>
+          <w:iCs/>
+        </w:rPr>
+        <w:t>Solid</w:t>
+      </w:r>
+      <w:r>
+        <w:rPr>
+          <w:iCs/>
+        </w:rPr>
+        <w:t xml:space="preserve"> [8] on se rend compte que si tous les bits de couleur rouges ne sont pas à 0, </w:t>
+      </w:r>
+      <w:r>
+        <w:rPr>
+          <w:b/>
+          <w:iCs/>
+        </w:rPr>
+        <w:t>Solid</w:t>
+      </w:r>
+      <w:r>
+        <w:rPr>
+          <w:iCs/>
+        </w:rPr>
+        <w:t xml:space="preserve"> ne peut pas accueillir </w:t>
+      </w:r>
+      <w:r>
+        <w:rPr>
+          <w:b/>
+          <w:iCs/>
+        </w:rPr>
+        <w:t>Ghost</w:t>
+      </w:r>
+      <w:r>
+        <w:rPr>
+          <w:iCs/>
+        </w:rPr>
+        <w:t>, la pièce est donc tombée le pl</w:t>
+      </w:r>
+      <w:bookmarkStart w:id="0" w:name="_GoBack"/>
+      <w:bookmarkEnd w:id="0"/>
+      <w:r>
+        <w:rPr>
+          <w:iCs/>
+        </w:rPr>
+        <w:t>us bas possible. Si tous les bits rouges valent 0, la valeur des bits bleus n’a aucune incidence sur la collision.</w:t>
+      </w:r>
+    </w:p>
+    <w:p>
+      <w:pPr>
+        <w:rPr>
+          <w:iCs/>
+        </w:rPr>
+      </w:pPr>
+      <w:r>
+        <w:rPr>
+          <w:iCs/>
+        </w:rPr>
+        <w:t xml:space="preserve">La méthode </w:t>
+      </w:r>
+      <w:r>
+        <w:rPr>
+          <w:b/>
+          <w:iCs/>
+        </w:rPr>
+        <w:t>DetectCollision</w:t>
+      </w:r>
+      <w:r>
+        <w:rPr>
+          <w:iCs/>
+        </w:rPr>
+        <w:t xml:space="preserve"> signale également quand la pièce a atteint le fond du tableau.</w:t>
+      </w:r>
+      <w:r>
+        <w:rPr>
+          <w:iCs/>
+        </w:rPr>
+        <w:br/>
+      </w:r>
+      <w:r>
+        <w:rPr>
+          <w:iCs/>
+        </w:rPr>
+        <w:br/>
+        <w:t>Comme montré ci-dessous, cette opération binaire simple est modélisée par l’opérateur &amp; :</w:t>
+      </w:r>
+    </w:p>
+    <w:p>
+      <w:pPr>
         <w:jc w:val="center"/>
         <w:rPr>
           <w:color w:val="808080" w:themeColor="background1" w:themeShade="80"/>
@@ -1703,7 +2585,7 @@
           <w:lang w:eastAsia="fr-FR"/>
         </w:rPr>
         <w:drawing>
-          <wp:inline distT="0" distB="0" distL="0" distR="0">
+          <wp:inline distT="0" distB="0" distL="0" distR="0" wp14:anchorId="5F3AC64B" wp14:editId="6CD6060F">
             <wp:extent cx="4320915" cy="3284505"/>
             <wp:effectExtent l="0" t="0" r="3810" b="0"/>
             <wp:docPr id="9" name="Picture 9"/>
@@ -1763,6 +2645,117 @@
           <w:iCs/>
         </w:rPr>
       </w:pPr>
+    </w:p>
+    <w:p>
+      <w:pPr>
+        <w:jc w:val="center"/>
+        <w:rPr>
+          <w:b/>
+          <w:iCs/>
+        </w:rPr>
+      </w:pPr>
+      <w:r>
+        <w:rPr>
+          <w:b/>
+          <w:iCs/>
+        </w:rPr>
+        <w:br/>
+        <w:t xml:space="preserve"> </w:t>
+      </w:r>
+      <w:r>
+        <w:rPr>
+          <w:b/>
+          <w:iCs/>
+        </w:rPr>
+        <w:br/>
+      </w:r>
+    </w:p>
+    <w:p>
+      <w:pPr>
+        <w:jc w:val="center"/>
+        <w:rPr>
+          <w:color w:val="808080" w:themeColor="background1" w:themeShade="80"/>
+        </w:rPr>
+      </w:pPr>
+    </w:p>
+    <w:p>
+      <w:pPr>
+        <w:jc w:val="center"/>
+        <w:rPr>
+          <w:color w:val="808080" w:themeColor="background1" w:themeShade="80"/>
+        </w:rPr>
+      </w:pPr>
+    </w:p>
+    <w:p>
+      <w:pPr>
+        <w:jc w:val="center"/>
+        <w:rPr>
+          <w:color w:val="808080" w:themeColor="background1" w:themeShade="80"/>
+        </w:rPr>
+      </w:pPr>
+    </w:p>
+    <w:p>
+      <w:pPr>
+        <w:jc w:val="center"/>
+        <w:rPr>
+          <w:color w:val="808080" w:themeColor="background1" w:themeShade="80"/>
+        </w:rPr>
+      </w:pPr>
+    </w:p>
+    <w:p>
+      <w:pPr>
+        <w:jc w:val="center"/>
+        <w:rPr>
+          <w:color w:val="808080" w:themeColor="background1" w:themeShade="80"/>
+        </w:rPr>
+      </w:pPr>
+    </w:p>
+    <w:p>
+      <w:pPr>
+        <w:jc w:val="center"/>
+        <w:rPr>
+          <w:color w:val="808080" w:themeColor="background1" w:themeShade="80"/>
+        </w:rPr>
+      </w:pPr>
+    </w:p>
+    <w:p>
+      <w:pPr>
+        <w:jc w:val="center"/>
+        <w:rPr>
+          <w:color w:val="808080" w:themeColor="background1" w:themeShade="80"/>
+        </w:rPr>
+      </w:pPr>
+    </w:p>
+    <w:p>
+      <w:pPr>
+        <w:jc w:val="center"/>
+        <w:rPr>
+          <w:color w:val="808080" w:themeColor="background1" w:themeShade="80"/>
+        </w:rPr>
+      </w:pPr>
+    </w:p>
+    <w:p>
+      <w:pPr>
+        <w:jc w:val="center"/>
+        <w:rPr>
+          <w:color w:val="808080" w:themeColor="background1" w:themeShade="80"/>
+        </w:rPr>
+      </w:pPr>
+    </w:p>
+    <w:p>
+      <w:pPr>
+        <w:jc w:val="center"/>
+        <w:rPr>
+          <w:color w:val="808080" w:themeColor="background1" w:themeShade="80"/>
+        </w:rPr>
+      </w:pPr>
+    </w:p>
+    <w:p>
+      <w:pPr>
+        <w:rPr>
+          <w:iCs/>
+        </w:rPr>
+      </w:pPr>
       <w:r>
         <w:rPr>
           <w:iCs/>
@@ -1790,6 +2783,7 @@
         </w:rPr>
         <w:t xml:space="preserve">) de la classe </w:t>
       </w:r>
+      <w:proofErr w:type="spellStart"/>
       <w:r>
         <w:rPr>
           <w:b/>
@@ -1797,11 +2791,24 @@
         </w:rPr>
         <w:t>Canvas</w:t>
       </w:r>
-      <w:r>
-        <w:rPr>
-          <w:iCs/>
-        </w:rPr>
-        <w:t>, on peut ainsi créer une  boucle principale de jeu ( game loop ) de cette manière :</w:t>
+      <w:proofErr w:type="spellEnd"/>
+      <w:r>
+        <w:rPr>
+          <w:iCs/>
+        </w:rPr>
+        <w:t xml:space="preserve">, </w:t>
+      </w:r>
+      <w:r>
+        <w:rPr>
+          <w:iCs/>
+        </w:rPr>
+        <w:t xml:space="preserve">elle permet de </w:t>
+      </w:r>
+      <w:r>
+        <w:rPr>
+          <w:iCs/>
+        </w:rPr>
+        <w:t>créer une  boucle principale de jeu ( game loop ) de cette manière :</w:t>
       </w:r>
     </w:p>
     <w:p>
@@ -1817,11 +2824,12 @@
           <w:noProof/>
           <w:lang w:eastAsia="fr-FR"/>
         </w:rPr>
+        <w:lastRenderedPageBreak/>
         <w:drawing>
           <wp:inline distT="0" distB="0" distL="0" distR="0">
-            <wp:extent cx="3309257" cy="2971800"/>
-            <wp:effectExtent l="0" t="0" r="5715" b="0"/>
-            <wp:docPr id="10" name="Picture 10"/>
+            <wp:extent cx="5760720" cy="4682490"/>
+            <wp:effectExtent l="0" t="0" r="0" b="3810"/>
+            <wp:docPr id="11" name="Picture 11"/>
             <wp:cNvGraphicFramePr>
               <a:graphicFrameLocks xmlns:a="http://schemas.openxmlformats.org/drawingml/2006/main" noChangeAspect="1"/>
             </wp:cNvGraphicFramePr>
@@ -1847,7 +2855,7 @@
                   <pic:spPr>
                     <a:xfrm>
                       <a:off x="0" y="0"/>
-                      <a:ext cx="3307367" cy="2970103"/>
+                      <a:ext cx="5760720" cy="4682490"/>
                     </a:xfrm>
                     <a:prstGeom prst="rect">
                       <a:avLst/>
@@ -1862,7 +2870,6 @@
     </w:p>
     <w:p>
       <w:r>
-        <w:lastRenderedPageBreak/>
         <w:t>Dans cette boucle nous faisons tomber la pièce quand la détection des collisions le permet, on laisse ici un eventListener pour permettre à l’utilisateur d’appliquer des mouvements à la pièce.</w:t>
       </w:r>
       <w:r>
@@ -1929,6 +2936,7 @@
           <w:noProof/>
           <w:lang w:eastAsia="fr-FR"/>
         </w:rPr>
+        <w:lastRenderedPageBreak/>
         <w:drawing>
           <wp:inline distT="0" distB="0" distL="0" distR="0">
             <wp:extent cx="2408978" cy="5705475"/>
@@ -1971,8 +2979,6 @@
           </wp:inline>
         </w:drawing>
       </w:r>
-      <w:bookmarkStart w:id="0" w:name="_GoBack"/>
-      <w:bookmarkEnd w:id="0"/>
       <w:r>
         <w:br/>
       </w:r>
@@ -2016,7 +3022,6 @@
           <w:color w:val="A6A6A6" w:themeColor="background1" w:themeShade="A6"/>
           <w:sz w:val="32"/>
         </w:rPr>
-        <w:lastRenderedPageBreak/>
         <w:t>Visuel</w:t>
       </w:r>
       <w:r>
@@ -2193,7 +3198,14 @@
         <w:rPr>
           <w:iCs/>
         </w:rPr>
-        <w:t>() après réception de ses coordonnées actuelles.</w:t>
+        <w:t xml:space="preserve">() après réception de ses </w:t>
+      </w:r>
+      <w:r>
+        <w:rPr>
+          <w:iCs/>
+        </w:rPr>
+        <w:lastRenderedPageBreak/>
+        <w:t>coordonnées actuelles.</w:t>
       </w:r>
       <w:r>
         <w:rPr>
@@ -2237,11 +3249,19 @@
         </w:rPr>
         <w:br/>
       </w:r>
-      <w:r>
-        <w:rPr>
-          <w:iCs/>
-        </w:rPr>
-        <w:t xml:space="preserve">DrawBoard() est plus complexe, en effet nous parcourons ici l’ensemble du tableau Solid pour dessiner un carré 1x1 pour chaque booléen ayant la valeur </w:t>
+      <w:proofErr w:type="spellStart"/>
+      <w:r>
+        <w:rPr>
+          <w:iCs/>
+        </w:rPr>
+        <w:t>DrawBoard</w:t>
+      </w:r>
+      <w:proofErr w:type="spellEnd"/>
+      <w:r>
+        <w:rPr>
+          <w:iCs/>
+        </w:rPr>
+        <w:t xml:space="preserve">() est plus complexe, en effet nous parcourons ici l’ensemble du tableau Solid pour dessiner un carré 1x1 pour chaque booléen ayant la valeur </w:t>
       </w:r>
       <w:proofErr w:type="spellStart"/>
       <w:r>
@@ -2635,7 +3655,7 @@
         <w:rFonts w:asciiTheme="majorHAnsi" w:eastAsiaTheme="majorEastAsia" w:hAnsiTheme="majorHAnsi" w:cstheme="majorBidi"/>
         <w:noProof/>
       </w:rPr>
-      <w:t>12</w:t>
+      <w:t>10</w:t>
     </w:r>
     <w:r>
       <w:rPr>
@@ -2719,6 +3739,11 @@
           <w:dataBinding w:prefixMappings="xmlns:ns0='http://schemas.openxmlformats.org/package/2006/metadata/core-properties' xmlns:ns1='http://purl.org/dc/elements/1.1/'" w:xpath="/ns0:coreProperties[1]/ns1:title[1]" w:storeItemID="{6C3C8BC8-F283-45AE-878A-BAB7291924A1}"/>
           <w:text/>
         </w:sdtPr>
+        <w:sdtEndPr>
+          <w:rPr>
+            <w:rStyle w:val="Heading1Char"/>
+          </w:rPr>
+        </w:sdtEndPr>
         <w:sdtContent>
           <w:tc>
             <w:tcPr>
@@ -2777,6 +3802,7 @@
             <w:calendar w:val="gregorian"/>
           </w:date>
         </w:sdtPr>
+        <w:sdtEndPr/>
         <w:sdtContent>
           <w:tc>
             <w:tcPr>
@@ -3509,6 +4535,238 @@
       <w:contextualSpacing/>
     </w:pPr>
   </w:style>
+  <w:style w:type="table" w:styleId="TableGrid">
+    <w:name w:val="Table Grid"/>
+    <w:basedOn w:val="TableNormal"/>
+    <w:uiPriority w:val="59"/>
+    <w:rsid w:val="006927D0"/>
+    <w:pPr>
+      <w:spacing w:after="0" w:line="240" w:lineRule="auto"/>
+    </w:pPr>
+    <w:tblPr>
+      <w:tblInd w:w="0" w:type="dxa"/>
+      <w:tblBorders>
+        <w:top w:val="single" w:sz="4" w:space="0" w:color="auto"/>
+        <w:left w:val="single" w:sz="4" w:space="0" w:color="auto"/>
+        <w:bottom w:val="single" w:sz="4" w:space="0" w:color="auto"/>
+        <w:right w:val="single" w:sz="4" w:space="0" w:color="auto"/>
+        <w:insideH w:val="single" w:sz="4" w:space="0" w:color="auto"/>
+        <w:insideV w:val="single" w:sz="4" w:space="0" w:color="auto"/>
+      </w:tblBorders>
+      <w:tblCellMar>
+        <w:top w:w="0" w:type="dxa"/>
+        <w:left w:w="108" w:type="dxa"/>
+        <w:bottom w:w="0" w:type="dxa"/>
+        <w:right w:w="108" w:type="dxa"/>
+      </w:tblCellMar>
+    </w:tblPr>
+  </w:style>
+  <w:style w:type="table" w:styleId="LightShading">
+    <w:name w:val="Light Shading"/>
+    <w:basedOn w:val="TableNormal"/>
+    <w:uiPriority w:val="60"/>
+    <w:rsid w:val="006927D0"/>
+    <w:pPr>
+      <w:spacing w:after="0" w:line="240" w:lineRule="auto"/>
+    </w:pPr>
+    <w:rPr>
+      <w:color w:val="000000" w:themeColor="text1" w:themeShade="BF"/>
+    </w:rPr>
+    <w:tblPr>
+      <w:tblStyleRowBandSize w:val="1"/>
+      <w:tblStyleColBandSize w:val="1"/>
+      <w:tblInd w:w="0" w:type="dxa"/>
+      <w:tblBorders>
+        <w:top w:val="single" w:sz="8" w:space="0" w:color="000000" w:themeColor="text1"/>
+        <w:bottom w:val="single" w:sz="8" w:space="0" w:color="000000" w:themeColor="text1"/>
+      </w:tblBorders>
+      <w:tblCellMar>
+        <w:top w:w="0" w:type="dxa"/>
+        <w:left w:w="108" w:type="dxa"/>
+        <w:bottom w:w="0" w:type="dxa"/>
+        <w:right w:w="108" w:type="dxa"/>
+      </w:tblCellMar>
+    </w:tblPr>
+    <w:tblStylePr w:type="firstRow">
+      <w:pPr>
+        <w:spacing w:before="0" w:after="0" w:line="240" w:lineRule="auto"/>
+      </w:pPr>
+      <w:rPr>
+        <w:b/>
+        <w:bCs/>
+      </w:rPr>
+      <w:tblPr/>
+      <w:tcPr>
+        <w:tcBorders>
+          <w:top w:val="single" w:sz="8" w:space="0" w:color="000000" w:themeColor="text1"/>
+          <w:left w:val="nil"/>
+          <w:bottom w:val="single" w:sz="8" w:space="0" w:color="000000" w:themeColor="text1"/>
+          <w:right w:val="nil"/>
+          <w:insideH w:val="nil"/>
+          <w:insideV w:val="nil"/>
+        </w:tcBorders>
+      </w:tcPr>
+    </w:tblStylePr>
+    <w:tblStylePr w:type="lastRow">
+      <w:pPr>
+        <w:spacing w:before="0" w:after="0" w:line="240" w:lineRule="auto"/>
+      </w:pPr>
+      <w:rPr>
+        <w:b/>
+        <w:bCs/>
+      </w:rPr>
+      <w:tblPr/>
+      <w:tcPr>
+        <w:tcBorders>
+          <w:top w:val="single" w:sz="8" w:space="0" w:color="000000" w:themeColor="text1"/>
+          <w:left w:val="nil"/>
+          <w:bottom w:val="single" w:sz="8" w:space="0" w:color="000000" w:themeColor="text1"/>
+          <w:right w:val="nil"/>
+          <w:insideH w:val="nil"/>
+          <w:insideV w:val="nil"/>
+        </w:tcBorders>
+      </w:tcPr>
+    </w:tblStylePr>
+    <w:tblStylePr w:type="firstCol">
+      <w:rPr>
+        <w:b/>
+        <w:bCs/>
+      </w:rPr>
+    </w:tblStylePr>
+    <w:tblStylePr w:type="lastCol">
+      <w:rPr>
+        <w:b/>
+        <w:bCs/>
+      </w:rPr>
+    </w:tblStylePr>
+    <w:tblStylePr w:type="band1Vert">
+      <w:tblPr/>
+      <w:tcPr>
+        <w:tcBorders>
+          <w:left w:val="nil"/>
+          <w:right w:val="nil"/>
+          <w:insideH w:val="nil"/>
+          <w:insideV w:val="nil"/>
+        </w:tcBorders>
+        <w:shd w:val="clear" w:color="auto" w:fill="C0C0C0" w:themeFill="text1" w:themeFillTint="3F"/>
+      </w:tcPr>
+    </w:tblStylePr>
+    <w:tblStylePr w:type="band1Horz">
+      <w:tblPr/>
+      <w:tcPr>
+        <w:tcBorders>
+          <w:left w:val="nil"/>
+          <w:right w:val="nil"/>
+          <w:insideH w:val="nil"/>
+          <w:insideV w:val="nil"/>
+        </w:tcBorders>
+        <w:shd w:val="clear" w:color="auto" w:fill="C0C0C0" w:themeFill="text1" w:themeFillTint="3F"/>
+      </w:tcPr>
+    </w:tblStylePr>
+  </w:style>
+  <w:style w:type="table" w:styleId="LightShading-Accent1">
+    <w:name w:val="Light Shading Accent 1"/>
+    <w:basedOn w:val="TableNormal"/>
+    <w:uiPriority w:val="60"/>
+    <w:rsid w:val="006927D0"/>
+    <w:pPr>
+      <w:spacing w:after="0" w:line="240" w:lineRule="auto"/>
+    </w:pPr>
+    <w:rPr>
+      <w:color w:val="365F91" w:themeColor="accent1" w:themeShade="BF"/>
+    </w:rPr>
+    <w:tblPr>
+      <w:tblStyleRowBandSize w:val="1"/>
+      <w:tblStyleColBandSize w:val="1"/>
+      <w:tblInd w:w="0" w:type="dxa"/>
+      <w:tblBorders>
+        <w:top w:val="single" w:sz="8" w:space="0" w:color="4F81BD" w:themeColor="accent1"/>
+        <w:bottom w:val="single" w:sz="8" w:space="0" w:color="4F81BD" w:themeColor="accent1"/>
+      </w:tblBorders>
+      <w:tblCellMar>
+        <w:top w:w="0" w:type="dxa"/>
+        <w:left w:w="108" w:type="dxa"/>
+        <w:bottom w:w="0" w:type="dxa"/>
+        <w:right w:w="108" w:type="dxa"/>
+      </w:tblCellMar>
+    </w:tblPr>
+    <w:tblStylePr w:type="firstRow">
+      <w:pPr>
+        <w:spacing w:before="0" w:after="0" w:line="240" w:lineRule="auto"/>
+      </w:pPr>
+      <w:rPr>
+        <w:b/>
+        <w:bCs/>
+      </w:rPr>
+      <w:tblPr/>
+      <w:tcPr>
+        <w:tcBorders>
+          <w:top w:val="single" w:sz="8" w:space="0" w:color="4F81BD" w:themeColor="accent1"/>
+          <w:left w:val="nil"/>
+          <w:bottom w:val="single" w:sz="8" w:space="0" w:color="4F81BD" w:themeColor="accent1"/>
+          <w:right w:val="nil"/>
+          <w:insideH w:val="nil"/>
+          <w:insideV w:val="nil"/>
+        </w:tcBorders>
+      </w:tcPr>
+    </w:tblStylePr>
+    <w:tblStylePr w:type="lastRow">
+      <w:pPr>
+        <w:spacing w:before="0" w:after="0" w:line="240" w:lineRule="auto"/>
+      </w:pPr>
+      <w:rPr>
+        <w:b/>
+        <w:bCs/>
+      </w:rPr>
+      <w:tblPr/>
+      <w:tcPr>
+        <w:tcBorders>
+          <w:top w:val="single" w:sz="8" w:space="0" w:color="4F81BD" w:themeColor="accent1"/>
+          <w:left w:val="nil"/>
+          <w:bottom w:val="single" w:sz="8" w:space="0" w:color="4F81BD" w:themeColor="accent1"/>
+          <w:right w:val="nil"/>
+          <w:insideH w:val="nil"/>
+          <w:insideV w:val="nil"/>
+        </w:tcBorders>
+      </w:tcPr>
+    </w:tblStylePr>
+    <w:tblStylePr w:type="firstCol">
+      <w:rPr>
+        <w:b/>
+        <w:bCs/>
+      </w:rPr>
+    </w:tblStylePr>
+    <w:tblStylePr w:type="lastCol">
+      <w:rPr>
+        <w:b/>
+        <w:bCs/>
+      </w:rPr>
+    </w:tblStylePr>
+    <w:tblStylePr w:type="band1Vert">
+      <w:tblPr/>
+      <w:tcPr>
+        <w:tcBorders>
+          <w:left w:val="nil"/>
+          <w:right w:val="nil"/>
+          <w:insideH w:val="nil"/>
+          <w:insideV w:val="nil"/>
+        </w:tcBorders>
+        <w:shd w:val="clear" w:color="auto" w:fill="D3DFEE" w:themeFill="accent1" w:themeFillTint="3F"/>
+      </w:tcPr>
+    </w:tblStylePr>
+    <w:tblStylePr w:type="band1Horz">
+      <w:tblPr/>
+      <w:tcPr>
+        <w:tcBorders>
+          <w:left w:val="nil"/>
+          <w:right w:val="nil"/>
+          <w:insideH w:val="nil"/>
+          <w:insideV w:val="nil"/>
+        </w:tcBorders>
+        <w:shd w:val="clear" w:color="auto" w:fill="D3DFEE" w:themeFill="accent1" w:themeFillTint="3F"/>
+      </w:tcPr>
+    </w:tblStylePr>
+  </w:style>
 </w:styles>
 </file>
 
@@ -3960,6 +5218,238 @@
       <w:contextualSpacing/>
     </w:pPr>
   </w:style>
+  <w:style w:type="table" w:styleId="TableGrid">
+    <w:name w:val="Table Grid"/>
+    <w:basedOn w:val="TableNormal"/>
+    <w:uiPriority w:val="59"/>
+    <w:rsid w:val="006927D0"/>
+    <w:pPr>
+      <w:spacing w:after="0" w:line="240" w:lineRule="auto"/>
+    </w:pPr>
+    <w:tblPr>
+      <w:tblInd w:w="0" w:type="dxa"/>
+      <w:tblBorders>
+        <w:top w:val="single" w:sz="4" w:space="0" w:color="auto"/>
+        <w:left w:val="single" w:sz="4" w:space="0" w:color="auto"/>
+        <w:bottom w:val="single" w:sz="4" w:space="0" w:color="auto"/>
+        <w:right w:val="single" w:sz="4" w:space="0" w:color="auto"/>
+        <w:insideH w:val="single" w:sz="4" w:space="0" w:color="auto"/>
+        <w:insideV w:val="single" w:sz="4" w:space="0" w:color="auto"/>
+      </w:tblBorders>
+      <w:tblCellMar>
+        <w:top w:w="0" w:type="dxa"/>
+        <w:left w:w="108" w:type="dxa"/>
+        <w:bottom w:w="0" w:type="dxa"/>
+        <w:right w:w="108" w:type="dxa"/>
+      </w:tblCellMar>
+    </w:tblPr>
+  </w:style>
+  <w:style w:type="table" w:styleId="LightShading">
+    <w:name w:val="Light Shading"/>
+    <w:basedOn w:val="TableNormal"/>
+    <w:uiPriority w:val="60"/>
+    <w:rsid w:val="006927D0"/>
+    <w:pPr>
+      <w:spacing w:after="0" w:line="240" w:lineRule="auto"/>
+    </w:pPr>
+    <w:rPr>
+      <w:color w:val="000000" w:themeColor="text1" w:themeShade="BF"/>
+    </w:rPr>
+    <w:tblPr>
+      <w:tblStyleRowBandSize w:val="1"/>
+      <w:tblStyleColBandSize w:val="1"/>
+      <w:tblInd w:w="0" w:type="dxa"/>
+      <w:tblBorders>
+        <w:top w:val="single" w:sz="8" w:space="0" w:color="000000" w:themeColor="text1"/>
+        <w:bottom w:val="single" w:sz="8" w:space="0" w:color="000000" w:themeColor="text1"/>
+      </w:tblBorders>
+      <w:tblCellMar>
+        <w:top w:w="0" w:type="dxa"/>
+        <w:left w:w="108" w:type="dxa"/>
+        <w:bottom w:w="0" w:type="dxa"/>
+        <w:right w:w="108" w:type="dxa"/>
+      </w:tblCellMar>
+    </w:tblPr>
+    <w:tblStylePr w:type="firstRow">
+      <w:pPr>
+        <w:spacing w:before="0" w:after="0" w:line="240" w:lineRule="auto"/>
+      </w:pPr>
+      <w:rPr>
+        <w:b/>
+        <w:bCs/>
+      </w:rPr>
+      <w:tblPr/>
+      <w:tcPr>
+        <w:tcBorders>
+          <w:top w:val="single" w:sz="8" w:space="0" w:color="000000" w:themeColor="text1"/>
+          <w:left w:val="nil"/>
+          <w:bottom w:val="single" w:sz="8" w:space="0" w:color="000000" w:themeColor="text1"/>
+          <w:right w:val="nil"/>
+          <w:insideH w:val="nil"/>
+          <w:insideV w:val="nil"/>
+        </w:tcBorders>
+      </w:tcPr>
+    </w:tblStylePr>
+    <w:tblStylePr w:type="lastRow">
+      <w:pPr>
+        <w:spacing w:before="0" w:after="0" w:line="240" w:lineRule="auto"/>
+      </w:pPr>
+      <w:rPr>
+        <w:b/>
+        <w:bCs/>
+      </w:rPr>
+      <w:tblPr/>
+      <w:tcPr>
+        <w:tcBorders>
+          <w:top w:val="single" w:sz="8" w:space="0" w:color="000000" w:themeColor="text1"/>
+          <w:left w:val="nil"/>
+          <w:bottom w:val="single" w:sz="8" w:space="0" w:color="000000" w:themeColor="text1"/>
+          <w:right w:val="nil"/>
+          <w:insideH w:val="nil"/>
+          <w:insideV w:val="nil"/>
+        </w:tcBorders>
+      </w:tcPr>
+    </w:tblStylePr>
+    <w:tblStylePr w:type="firstCol">
+      <w:rPr>
+        <w:b/>
+        <w:bCs/>
+      </w:rPr>
+    </w:tblStylePr>
+    <w:tblStylePr w:type="lastCol">
+      <w:rPr>
+        <w:b/>
+        <w:bCs/>
+      </w:rPr>
+    </w:tblStylePr>
+    <w:tblStylePr w:type="band1Vert">
+      <w:tblPr/>
+      <w:tcPr>
+        <w:tcBorders>
+          <w:left w:val="nil"/>
+          <w:right w:val="nil"/>
+          <w:insideH w:val="nil"/>
+          <w:insideV w:val="nil"/>
+        </w:tcBorders>
+        <w:shd w:val="clear" w:color="auto" w:fill="C0C0C0" w:themeFill="text1" w:themeFillTint="3F"/>
+      </w:tcPr>
+    </w:tblStylePr>
+    <w:tblStylePr w:type="band1Horz">
+      <w:tblPr/>
+      <w:tcPr>
+        <w:tcBorders>
+          <w:left w:val="nil"/>
+          <w:right w:val="nil"/>
+          <w:insideH w:val="nil"/>
+          <w:insideV w:val="nil"/>
+        </w:tcBorders>
+        <w:shd w:val="clear" w:color="auto" w:fill="C0C0C0" w:themeFill="text1" w:themeFillTint="3F"/>
+      </w:tcPr>
+    </w:tblStylePr>
+  </w:style>
+  <w:style w:type="table" w:styleId="LightShading-Accent1">
+    <w:name w:val="Light Shading Accent 1"/>
+    <w:basedOn w:val="TableNormal"/>
+    <w:uiPriority w:val="60"/>
+    <w:rsid w:val="006927D0"/>
+    <w:pPr>
+      <w:spacing w:after="0" w:line="240" w:lineRule="auto"/>
+    </w:pPr>
+    <w:rPr>
+      <w:color w:val="365F91" w:themeColor="accent1" w:themeShade="BF"/>
+    </w:rPr>
+    <w:tblPr>
+      <w:tblStyleRowBandSize w:val="1"/>
+      <w:tblStyleColBandSize w:val="1"/>
+      <w:tblInd w:w="0" w:type="dxa"/>
+      <w:tblBorders>
+        <w:top w:val="single" w:sz="8" w:space="0" w:color="4F81BD" w:themeColor="accent1"/>
+        <w:bottom w:val="single" w:sz="8" w:space="0" w:color="4F81BD" w:themeColor="accent1"/>
+      </w:tblBorders>
+      <w:tblCellMar>
+        <w:top w:w="0" w:type="dxa"/>
+        <w:left w:w="108" w:type="dxa"/>
+        <w:bottom w:w="0" w:type="dxa"/>
+        <w:right w:w="108" w:type="dxa"/>
+      </w:tblCellMar>
+    </w:tblPr>
+    <w:tblStylePr w:type="firstRow">
+      <w:pPr>
+        <w:spacing w:before="0" w:after="0" w:line="240" w:lineRule="auto"/>
+      </w:pPr>
+      <w:rPr>
+        <w:b/>
+        <w:bCs/>
+      </w:rPr>
+      <w:tblPr/>
+      <w:tcPr>
+        <w:tcBorders>
+          <w:top w:val="single" w:sz="8" w:space="0" w:color="4F81BD" w:themeColor="accent1"/>
+          <w:left w:val="nil"/>
+          <w:bottom w:val="single" w:sz="8" w:space="0" w:color="4F81BD" w:themeColor="accent1"/>
+          <w:right w:val="nil"/>
+          <w:insideH w:val="nil"/>
+          <w:insideV w:val="nil"/>
+        </w:tcBorders>
+      </w:tcPr>
+    </w:tblStylePr>
+    <w:tblStylePr w:type="lastRow">
+      <w:pPr>
+        <w:spacing w:before="0" w:after="0" w:line="240" w:lineRule="auto"/>
+      </w:pPr>
+      <w:rPr>
+        <w:b/>
+        <w:bCs/>
+      </w:rPr>
+      <w:tblPr/>
+      <w:tcPr>
+        <w:tcBorders>
+          <w:top w:val="single" w:sz="8" w:space="0" w:color="4F81BD" w:themeColor="accent1"/>
+          <w:left w:val="nil"/>
+          <w:bottom w:val="single" w:sz="8" w:space="0" w:color="4F81BD" w:themeColor="accent1"/>
+          <w:right w:val="nil"/>
+          <w:insideH w:val="nil"/>
+          <w:insideV w:val="nil"/>
+        </w:tcBorders>
+      </w:tcPr>
+    </w:tblStylePr>
+    <w:tblStylePr w:type="firstCol">
+      <w:rPr>
+        <w:b/>
+        <w:bCs/>
+      </w:rPr>
+    </w:tblStylePr>
+    <w:tblStylePr w:type="lastCol">
+      <w:rPr>
+        <w:b/>
+        <w:bCs/>
+      </w:rPr>
+    </w:tblStylePr>
+    <w:tblStylePr w:type="band1Vert">
+      <w:tblPr/>
+      <w:tcPr>
+        <w:tcBorders>
+          <w:left w:val="nil"/>
+          <w:right w:val="nil"/>
+          <w:insideH w:val="nil"/>
+          <w:insideV w:val="nil"/>
+        </w:tcBorders>
+        <w:shd w:val="clear" w:color="auto" w:fill="D3DFEE" w:themeFill="accent1" w:themeFillTint="3F"/>
+      </w:tcPr>
+    </w:tblStylePr>
+    <w:tblStylePr w:type="band1Horz">
+      <w:tblPr/>
+      <w:tcPr>
+        <w:tcBorders>
+          <w:left w:val="nil"/>
+          <w:right w:val="nil"/>
+          <w:insideH w:val="nil"/>
+          <w:insideV w:val="nil"/>
+        </w:tcBorders>
+        <w:shd w:val="clear" w:color="auto" w:fill="D3DFEE" w:themeFill="accent1" w:themeFillTint="3F"/>
+      </w:tcPr>
+    </w:tblStylePr>
+  </w:style>
 </w:styles>
 </file>
 
@@ -4083,8 +5573,9 @@
     <w:panose1 w:val="020B0604030504040204"/>
     <w:charset w:val="00"/>
     <w:family w:val="swiss"/>
+    <w:notTrueType/>
     <w:pitch w:val="variable"/>
-    <w:sig w:usb0="E1002EFF" w:usb1="C000605B" w:usb2="00000029" w:usb3="00000000" w:csb0="000101FF" w:csb1="00000000"/>
+    <w:sig w:usb0="00000003" w:usb1="00000000" w:usb2="00000000" w:usb3="00000000" w:csb0="00000001" w:csb1="00000000"/>
   </w:font>
 </w:fonts>
 </file>
@@ -4104,6 +5595,7 @@
   </w:compat>
   <w:rsids>
     <w:rsidRoot w:val="00D86710"/>
+    <w:rsid w:val="00390674"/>
     <w:rsid w:val="0058316D"/>
     <w:rsid w:val="00804A52"/>
     <w:rsid w:val="0088514D"/>

</xml_diff>